<commit_message>
Updated list with boolean terms
</commit_message>
<xml_diff>
--- a/Zdetl Letters and Sounds.docx
+++ b/Zdetl Letters and Sounds.docx
@@ -11,7 +11,7 @@
       <w:tblGrid>
         <w:gridCol w:w="1223"/>
         <w:gridCol w:w="1326"/>
-        <w:gridCol w:w="1074"/>
+        <w:gridCol w:w="1461"/>
       </w:tblGrid>
       <w:tr>
         <w:tc>
@@ -1193,11 +1193,19 @@
           <w:p>
             <w:pPr>
               <w:rPr>
-                <w:rFonts w:ascii="Cambria" w:hAnsi="Cambria"/>
-                <w:sz w:val="32"/>
-                <w:szCs w:val="32"/>
-              </w:rPr>
-            </w:pPr>
+                <w:rFonts w:ascii="ZhoGlyph" w:hAnsi="ZhoGlyph"/>
+                <w:sz w:val="32"/>
+                <w:szCs w:val="32"/>
+              </w:rPr>
+            </w:pPr>
+            <w:r>
+              <w:rPr>
+                <w:rFonts w:ascii="ZhoGlyph" w:hAnsi="ZhoGlyph"/>
+                <w:sz w:val="32"/>
+                <w:szCs w:val="32"/>
+              </w:rPr>
+              <w:t>L</w:t>
+            </w:r>
           </w:p>
         </w:tc>
       </w:tr>
@@ -1394,6 +1402,14 @@
                 <w:szCs w:val="32"/>
               </w:rPr>
             </w:pPr>
+            <w:r>
+              <w:rPr>
+                <w:rFonts w:ascii="ZhoGlyph" w:hAnsi="ZhoGlyph"/>
+                <w:sz w:val="32"/>
+                <w:szCs w:val="32"/>
+              </w:rPr>
+              <w:t>NĈ</w:t>
+            </w:r>
           </w:p>
         </w:tc>
       </w:tr>
@@ -1454,6 +1470,14 @@
                 <w:szCs w:val="32"/>
               </w:rPr>
             </w:pPr>
+            <w:r>
+              <w:rPr>
+                <w:rFonts w:ascii="ZhoGlyph" w:hAnsi="ZhoGlyph"/>
+                <w:sz w:val="32"/>
+                <w:szCs w:val="32"/>
+              </w:rPr>
+              <w:t>NJ</w:t>
+            </w:r>
           </w:p>
         </w:tc>
       </w:tr>
@@ -1552,7 +1576,6 @@
                 <w:szCs w:val="20"/>
               </w:rPr>
             </w:pPr>
-            <w:proofErr w:type="gramStart"/>
             <w:r>
               <w:rPr>
                 <w:rFonts w:ascii="Cambria" w:hAnsi="Cambria"/>
@@ -1561,7 +1584,6 @@
               </w:rPr>
               <w:t>cant</w:t>
             </w:r>
-            <w:proofErr w:type="gramEnd"/>
           </w:p>
         </w:tc>
         <w:tc>
@@ -1740,18 +1762,8 @@
                 <w:sz w:val="20"/>
                 <w:szCs w:val="20"/>
               </w:rPr>
-              <w:t xml:space="preserve">N + </w:t>
-            </w:r>
-            <w:proofErr w:type="spellStart"/>
-            <w:r>
-              <w:rPr>
-                <w:rFonts w:ascii="Cambria" w:hAnsi="Cambria"/>
-                <w:sz w:val="20"/>
-                <w:szCs w:val="20"/>
-              </w:rPr>
-              <w:t>zh</w:t>
-            </w:r>
-            <w:proofErr w:type="spellEnd"/>
+              <w:t>N + zh</w:t>
+            </w:r>
           </w:p>
         </w:tc>
         <w:tc>
@@ -2008,7 +2020,6 @@
                 <w:szCs w:val="20"/>
               </w:rPr>
             </w:pPr>
-            <w:proofErr w:type="spellStart"/>
             <w:r>
               <w:rPr>
                 <w:rFonts w:ascii="Cambria" w:hAnsi="Cambria"/>
@@ -2017,7 +2028,6 @@
               </w:rPr>
               <w:t>qatar</w:t>
             </w:r>
-            <w:proofErr w:type="spellEnd"/>
           </w:p>
         </w:tc>
         <w:tc>
@@ -2854,7 +2864,6 @@
                 <w:szCs w:val="20"/>
               </w:rPr>
             </w:pPr>
-            <w:proofErr w:type="spellStart"/>
             <w:r>
               <w:rPr>
                 <w:rFonts w:ascii="Cambria" w:hAnsi="Cambria"/>
@@ -2863,7 +2872,6 @@
               </w:rPr>
               <w:t>Vland</w:t>
             </w:r>
-            <w:proofErr w:type="spellEnd"/>
           </w:p>
         </w:tc>
         <w:tc>
@@ -2992,7 +3000,6 @@
                 <w:szCs w:val="20"/>
               </w:rPr>
             </w:pPr>
-            <w:proofErr w:type="spellStart"/>
             <w:r>
               <w:rPr>
                 <w:rFonts w:ascii="Cambria" w:hAnsi="Cambria"/>
@@ -3001,7 +3008,6 @@
               </w:rPr>
               <w:t>Yo</w:t>
             </w:r>
-            <w:proofErr w:type="spellEnd"/>
           </w:p>
         </w:tc>
         <w:tc>
@@ -3778,7 +3784,6 @@
                 <w:szCs w:val="20"/>
               </w:rPr>
             </w:pPr>
-            <w:proofErr w:type="spellStart"/>
             <w:r>
               <w:rPr>
                 <w:rFonts w:ascii="Cambria" w:hAnsi="Cambria"/>
@@ -3787,7 +3792,6 @@
               </w:rPr>
               <w:t>Przemysl</w:t>
             </w:r>
-            <w:proofErr w:type="spellEnd"/>
           </w:p>
         </w:tc>
         <w:tc>

</xml_diff>